<commit_message>
last modifications to Fe article and scripts to read recent DFT data
</commit_message>
<xml_diff>
--- a/Article_fin/Comprehensive investigation of Magnetic Excitations in Iron.docx
+++ b/Article_fin/Comprehensive investigation of Magnetic Excitations in Iron.docx
@@ -1,6 +1,6 @@
 
 <file path=word/document.xml><?xml version="1.0" encoding="utf-8"?>
-<w:document xmlns:wpc="http://schemas.microsoft.com/office/word/2010/wordprocessingCanvas" xmlns:cx="http://schemas.microsoft.com/office/drawing/2014/chartex" xmlns:cx1="http://schemas.microsoft.com/office/drawing/2015/9/8/chartex" xmlns:cx2="http://schemas.microsoft.com/office/drawing/2015/10/21/chartex" xmlns:cx3="http://schemas.microsoft.com/office/drawing/2016/5/9/chartex" xmlns:cx4="http://schemas.microsoft.com/office/drawing/2016/5/10/chartex" xmlns:cx5="http://schemas.microsoft.com/office/drawing/2016/5/11/chartex" xmlns:cx6="http://schemas.microsoft.com/office/drawing/2016/5/12/chartex" xmlns:cx7="http://schemas.microsoft.com/office/drawing/2016/5/13/chartex" xmlns:cx8="http://schemas.microsoft.com/office/drawing/2016/5/14/chartex" xmlns:mc="http://schemas.openxmlformats.org/markup-compatibility/2006" xmlns:aink="http://schemas.microsoft.com/office/drawing/2016/ink" xmlns:am3d="http://schemas.microsoft.com/office/drawing/2017/model3d" xmlns:o="urn:schemas-microsoft-com:office:office" xmlns:oel="http://schemas.microsoft.com/office/2019/extlst" xmlns:r="http://schemas.openxmlformats.org/officeDocument/2006/relationships" xmlns:m="http://schemas.openxmlformats.org/officeDocument/2006/math" xmlns:v="urn:schemas-microsoft-com:vml" xmlns:wp14="http://schemas.microsoft.com/office/word/2010/wordprocessingDrawing" xmlns:wp="http://schemas.openxmlformats.org/drawingml/2006/wordprocessingDrawing" xmlns:w10="urn:schemas-microsoft-com:office:word" xmlns:w="http://schemas.openxmlformats.org/wordprocessingml/2006/main" xmlns:w14="http://schemas.microsoft.com/office/word/2010/wordml" xmlns:w15="http://schemas.microsoft.com/office/word/2012/wordml" xmlns:w16cex="http://schemas.microsoft.com/office/word/2018/wordml/cex" xmlns:w16cid="http://schemas.microsoft.com/office/word/2016/wordml/cid" xmlns:w16="http://schemas.microsoft.com/office/word/2018/wordml" xmlns:w16du="http://schemas.microsoft.com/office/word/2023/wordml/word16du" xmlns:w16sdtdh="http://schemas.microsoft.com/office/word/2020/wordml/sdtdatahash" xmlns:w16se="http://schemas.microsoft.com/office/word/2015/wordml/symex" xmlns:wpg="http://schemas.microsoft.com/office/word/2010/wordprocessingGroup" xmlns:wpi="http://schemas.microsoft.com/office/word/2010/wordprocessingInk" xmlns:wne="http://schemas.microsoft.com/office/word/2006/wordml" xmlns:wps="http://schemas.microsoft.com/office/word/2010/wordprocessingShape" mc:Ignorable="w14 w15 w16se w16cid w16 w16cex w16sdtdh w16du wp14">
+<w:document xmlns:wpc="http://schemas.microsoft.com/office/word/2010/wordprocessingCanvas" xmlns:cx="http://schemas.microsoft.com/office/drawing/2014/chartex" xmlns:cx1="http://schemas.microsoft.com/office/drawing/2015/9/8/chartex" xmlns:cx2="http://schemas.microsoft.com/office/drawing/2015/10/21/chartex" xmlns:cx3="http://schemas.microsoft.com/office/drawing/2016/5/9/chartex" xmlns:cx4="http://schemas.microsoft.com/office/drawing/2016/5/10/chartex" xmlns:cx5="http://schemas.microsoft.com/office/drawing/2016/5/11/chartex" xmlns:cx6="http://schemas.microsoft.com/office/drawing/2016/5/12/chartex" xmlns:cx7="http://schemas.microsoft.com/office/drawing/2016/5/13/chartex" xmlns:cx8="http://schemas.microsoft.com/office/drawing/2016/5/14/chartex" xmlns:mc="http://schemas.openxmlformats.org/markup-compatibility/2006" xmlns:aink="http://schemas.microsoft.com/office/drawing/2016/ink" xmlns:am3d="http://schemas.microsoft.com/office/drawing/2017/model3d" xmlns:o="urn:schemas-microsoft-com:office:office" xmlns:oel="http://schemas.microsoft.com/office/2019/extlst" xmlns:r="http://schemas.openxmlformats.org/officeDocument/2006/relationships" xmlns:m="http://schemas.openxmlformats.org/officeDocument/2006/math" xmlns:v="urn:schemas-microsoft-com:vml" xmlns:wp14="http://schemas.microsoft.com/office/word/2010/wordprocessingDrawing" xmlns:wp="http://schemas.openxmlformats.org/drawingml/2006/wordprocessingDrawing" xmlns:w10="urn:schemas-microsoft-com:office:word" xmlns:w="http://schemas.openxmlformats.org/wordprocessingml/2006/main" xmlns:w14="http://schemas.microsoft.com/office/word/2010/wordml" xmlns:w15="http://schemas.microsoft.com/office/word/2012/wordml" xmlns:w16cex="http://schemas.microsoft.com/office/word/2018/wordml/cex" xmlns:w16cid="http://schemas.microsoft.com/office/word/2016/wordml/cid" xmlns:w16="http://schemas.microsoft.com/office/word/2018/wordml" xmlns:w16du="http://schemas.microsoft.com/office/word/2023/wordml/word16du" xmlns:w16sdtdh="http://schemas.microsoft.com/office/word/2020/wordml/sdtdatahash" xmlns:w16sdtfl="http://schemas.microsoft.com/office/word/2024/wordml/sdtformatlock" xmlns:w16se="http://schemas.microsoft.com/office/word/2015/wordml/symex" xmlns:wpg="http://schemas.microsoft.com/office/word/2010/wordprocessingGroup" xmlns:wpi="http://schemas.microsoft.com/office/word/2010/wordprocessingInk" xmlns:wne="http://schemas.microsoft.com/office/word/2006/wordml" xmlns:wps="http://schemas.microsoft.com/office/word/2010/wordprocessingShape" mc:Ignorable="w14 w15 w16se w16cid w16 w16cex w16sdtdh w16sdtfl w16du wp14">
   <w:body>
     <w:p>
       <w:pPr>
@@ -1058,6 +1058,467 @@
         <w:t>Experimental investigations</w:t>
       </w:r>
     </w:p>
+    <w:p>
+      <w:r>
+        <w:t xml:space="preserve">Experimental measurements </w:t>
+      </w:r>
+      <w:r>
+        <w:t xml:space="preserve">of spin-wave excitations </w:t>
+      </w:r>
+      <w:r>
+        <w:t>were performed on a</w:t>
+      </w:r>
+      <w:r>
+        <w:t xml:space="preserve"> 166g</w:t>
+      </w:r>
+      <w:r>
+        <w:t xml:space="preserve"> </w:t>
+      </w:r>
+      <w:r>
+        <w:rPr>
+          <w:vertAlign w:val="superscript"/>
+        </w:rPr>
+        <w:t>54</w:t>
+      </w:r>
+      <w:r>
+        <w:t>Fe</w:t>
+      </w:r>
+      <w:r>
+        <w:t>10At%Si sample in ISIS</w:t>
+      </w:r>
+      <w:r>
+        <w:t xml:space="preserve"> (UK)</w:t>
+      </w:r>
+      <w:r>
+        <w:t xml:space="preserve"> facility using inelastic copper spectrometers MAPS</w:t>
+      </w:r>
+      <w:r>
+        <w:fldChar w:fldCharType="begin"/>
+      </w:r>
+      <w:r>
+        <w:instrText xml:space="preserve"> ADDIN ZOTERO_ITEM CSL_CITATION {"citationID":"ykzO5sYw","properties":{"formattedCitation":"\\super 23\\nosupersub{}","plainCitation":"23","noteIndex":0},"citationItems":[{"id":1026,"uris":["http://zotero.org/users/7076842/items/B2YC9UGH"],"itemData":{"id":1026,"type":"paper-conference","abstract":"An increasing amount of the scheduled time of both HET and MARI has been spent measuring high energy magnetic excitations in single crystals. Despite the inherent limitations of current instruments, which were never optimised for such experiments, a growing number of experiments have been successfully carried out in l-, 2- and 3- dimensional magnetic systems. The proposed spectrometer MAPS aims to dramatically increase the efficiency of these experiments and thereby to open the lOO-1OOOmeV energy transfer range in the same way that the triple axis spectrometer opened the 1-SOmeV range.","container-title":"Proceedings of the 12th Meeting of the International Collaboration on Advanced Neutron Sources (ICANS XII), Cosener's House, Abingdon, Oxfordshire, UK","title":"MAPS: A chopper spectrometer to measure high energy magnetic excitations in single crystals","author":[{"family":"Perring","given":"T. G."},{"family":"Taylor","given":"A. D."},{"family":"Osborn","given":"R."},{"family":"Paul","given":"D. McK."},{"family":"Boothroyd","given":"A. T."},{"family":"Aeppli","given":"G."}],"issued":{"date-parts":[["1993"]],"season":"28/05"}}}],"schema":"https://github.com/citation-style-language/schema/raw/master/csl-citation.json"} </w:instrText>
+      </w:r>
+      <w:r>
+        <w:fldChar w:fldCharType="separate"/>
+      </w:r>
+      <w:r>
+        <w:rPr>
+          <w:rFonts w:ascii="Calibri" w:hAnsi="Calibri" w:cs="Calibri"/>
+          <w:vertAlign w:val="superscript"/>
+        </w:rPr>
+        <w:t>23</w:t>
+      </w:r>
+      <w:r>
+        <w:fldChar w:fldCharType="end"/>
+      </w:r>
+      <w:r>
+        <w:t xml:space="preserve"> </w:t>
+      </w:r>
+      <w:r>
+        <w:t xml:space="preserve">running four experiments </w:t>
+      </w:r>
+      <w:commentRangeStart w:id="0"/>
+      <w:r>
+        <w:t>with</w:t>
+      </w:r>
+      <w:commentRangeEnd w:id="0"/>
+      <w:r>
+        <w:rPr>
+          <w:rStyle w:val="CommentReference"/>
+        </w:rPr>
+        <w:commentReference w:id="0"/>
+      </w:r>
+      <w:r>
+        <w:t xml:space="preserve"> incident </w:t>
+      </w:r>
+      <w:r>
+        <w:t xml:space="preserve">neutron </w:t>
+      </w:r>
+      <w:r>
+        <w:t xml:space="preserve">energies Ei=200,400,800 and 1400meV </w:t>
+      </w:r>
+      <w:r>
+        <w:t xml:space="preserve">and </w:t>
+      </w:r>
+      <w:r>
+        <w:t xml:space="preserve">using rotating crystal to cover the whole momentum transfer range available to the instrument. </w:t>
+      </w:r>
+      <w:r>
+        <w:t>Multiple</w:t>
+      </w:r>
+      <w:r>
+        <w:t xml:space="preserve"> </w:t>
+      </w:r>
+      <w:r>
+        <w:t xml:space="preserve">energy experiments </w:t>
+      </w:r>
+      <w:r>
+        <w:t xml:space="preserve">allow </w:t>
+      </w:r>
+      <w:r>
+        <w:t>us</w:t>
+      </w:r>
+      <w:r>
+        <w:t xml:space="preserve"> from one side, cover whole possible range of spin-wave excitations </w:t>
+      </w:r>
+      <w:r>
+        <w:t xml:space="preserve">present in iron </w:t>
+      </w:r>
+      <w:r>
+        <w:t xml:space="preserve">and from other side, </w:t>
+      </w:r>
+      <w:r>
+        <w:t xml:space="preserve">obtain </w:t>
+      </w:r>
+      <w:r>
+        <w:t xml:space="preserve">MAPS </w:t>
+      </w:r>
+      <w:r>
+        <w:t xml:space="preserve">instrument </w:t>
+      </w:r>
+      <w:r>
+        <w:t>energy and momentum resolution compatible with the width-s of actual spin wave excitations</w:t>
+      </w:r>
+      <w:r>
+        <w:t xml:space="preserve"> in </w:t>
+      </w:r>
+      <w:r>
+        <w:t xml:space="preserve">the </w:t>
+      </w:r>
+      <w:r>
+        <w:t>correspondent energy range</w:t>
+      </w:r>
+      <w:r>
+        <w:t>.</w:t>
+      </w:r>
+      <w:r>
+        <w:t xml:space="preserve"> The instrumental resolution has been selected to be in range of  </w:t>
+      </w:r>
+      <m:oMath>
+        <m:r>
+          <w:rPr>
+            <w:rFonts w:ascii="Cambria Math" w:hAnsi="Cambria Math"/>
+          </w:rPr>
+          <m:t>δ</m:t>
+        </m:r>
+      </m:oMath>
+      <w:r>
+        <w:t>E/E~4%.</w:t>
+      </w:r>
+      <w:r>
+        <w:t xml:space="preserve"> </w:t>
+      </w:r>
+    </w:p>
+    <w:p>
+      <w:pPr>
+        <w:rPr>
+          <w:rFonts w:cstheme="minorHAnsi"/>
+        </w:rPr>
+      </w:pPr>
+      <w:r>
+        <w:t xml:space="preserve">Silicon has been added to iron sample to guarantee thermal stability of the lattice. </w:t>
+      </w:r>
+      <w:r>
+        <w:t xml:space="preserve">Theoretical estimates suggest that used amount of silicon should not </w:t>
+      </w:r>
+      <w:r>
+        <w:t xml:space="preserve">noticeably </w:t>
+      </w:r>
+      <w:r>
+        <w:t xml:space="preserve">affect magnetic properties </w:t>
+      </w:r>
+      <w:r>
+        <w:t xml:space="preserve">of bulk iron. </w:t>
+      </w:r>
+      <w:r>
+        <w:t>The sample has been characterized using</w:t>
+      </w:r>
+      <w:r>
+        <w:t xml:space="preserve"> </w:t>
+      </w:r>
+      <w:r>
+        <w:t xml:space="preserve"> </w:t>
+      </w:r>
+      <w:r>
+        <w:t>ISIS SXD neutron spectrometer</w:t>
+      </w:r>
+      <w:r>
+        <w:fldChar w:fldCharType="begin"/>
+      </w:r>
+      <w:r>
+        <w:instrText xml:space="preserve"> ADDIN ZOTERO_ITEM CSL_CITATION {"citationID":"29kAbVXY","properties":{"formattedCitation":"\\super 24,25\\nosupersub{}","plainCitation":"24,25","noteIndex":0},"citationItems":[{"id":1272,"uris":["http://zotero.org/users/7076842/items/RI4ZIE6G"],"itemData":{"id":1272,"type":"report","abstract":"This guide is intended to give a short description of the SXD single crystal diffractometer and to provide the basic information required to perform a single crystal diffraction experiment. It will be divided into three sections, covering an introduction to the instrument and ISIS, performing an experiment on SXD and preliminary data assessment (including crystal alignment). Two appendices are available separately, one concerned with Bragg intensity extraction and structural refinement and the other with diffuse scattering data analysis, together with absolute normalisation of diffuse scattering data. (author).","event-place":"United Kingdom","language":"English","note":"journalAbbreviation: []\ncontainer-title: []","publisher-place":"United Kingdom","title":"Single crystal diffraction at ISIS. User guide for the SXD isntrument","author":[{"family":"\"Keen","given":"D A\""},{"family":"\"Wilson","given":"C C\""}],"issued":{"date-parts":[["1996",10,1]]}}},{"id":1271,"uris":["http://zotero.org/users/7076842/items/9GYJ68U6"],"itemData":{"id":1271,"type":"dataset","DOI":"10.5286/ISIS.E.RB1790113-1","publisher":"ISIS Facility","source":"DOI.org (Datacite)","title":"54Fe0.9Si0.1 RT wtl=10 j:14,14","title-short":"54Fe0.9Si0.1 RT wtl=10 j","URL":"https://data.isis.stfc.ac.uk/doi/INVESTIGATION/86733579/","author":[{"family":"Buts","given":"Alex"},{"family":"Gutmann","given":"Matthias"}],"accessed":{"date-parts":[["2025",10,3]]},"issued":{"date-parts":[["2017"]]}}}],"schema":"https://github.com/citation-style-language/schema/raw/master/csl-citation.json"} </w:instrText>
+      </w:r>
+      <w:r>
+        <w:fldChar w:fldCharType="separate"/>
+      </w:r>
+      <w:r>
+        <w:rPr>
+          <w:rFonts w:ascii="Calibri" w:hAnsi="Calibri" w:cs="Calibri"/>
+          <w:vertAlign w:val="superscript"/>
+        </w:rPr>
+        <w:t>24,25</w:t>
+      </w:r>
+      <w:r>
+        <w:fldChar w:fldCharType="end"/>
+      </w:r>
+      <w:r>
+        <w:t>, revealing BCC lattice with crystal lattice parameter a=2.844</w:t>
+      </w:r>
+      <w:r>
+        <w:rPr>
+          <w:rFonts w:cstheme="minorHAnsi"/>
+        </w:rPr>
+        <w:t>±</w:t>
+      </w:r>
+      <w:r>
+        <w:t>0.001</w:t>
+      </w:r>
+      <w:r>
+        <w:rPr>
+          <w:rFonts w:cstheme="minorHAnsi"/>
+        </w:rPr>
+        <w:t xml:space="preserve">Å, which corresponds to the values available in </w:t>
+      </w:r>
+      <w:r>
+        <w:rPr>
+          <w:rFonts w:cstheme="minorHAnsi"/>
+        </w:rPr>
+        <w:lastRenderedPageBreak/>
+        <w:t>the literature</w:t>
+      </w:r>
+      <w:r>
+        <w:rPr>
+          <w:rFonts w:cstheme="minorHAnsi"/>
+        </w:rPr>
+        <w:t xml:space="preserve"> (see e.g.</w:t>
+      </w:r>
+      <w:r>
+        <w:rPr>
+          <w:rFonts w:cstheme="minorHAnsi"/>
+        </w:rPr>
+        <w:fldChar w:fldCharType="begin"/>
+      </w:r>
+      <w:r>
+        <w:rPr>
+          <w:rFonts w:cstheme="minorHAnsi"/>
+        </w:rPr>
+        <w:instrText xml:space="preserve"> ADDIN ZOTERO_ITEM CSL_CITATION {"citationID":"fjyqzTOn","properties":{"formattedCitation":"\\super 26,27\\nosupersub{}","plainCitation":"26,27","noteIndex":0},"citationItems":[{"id":743,"uris":["http://zotero.org/users/7076842/items/H99MBT2N"],"itemData":{"id":743,"type":"article-journal","abstract":"We have carried out an in situ synchrotron X-ray diffraction study on iron and an iron-silicon alloy Fe0.91Si0.09 at simultaneously high pressure and temperature. Unit-cell volumes, measured up to 8.9 GPa and 773 K on the bcc phases of iron and Fe0.91Si0.09, are analyzed using the Birch-Murnaghan equation of state and thermal pressure approach of Anderson. Equation of state parameters on iron are found to be in agreement with results of previous studies. For both iron and Fe0.91Si0.09, thermal pressures show strong dependence on volume; the (∂KT/∂T)V values are considerably larger than those previously reported for other solids. The present results, in combination with our previous results on ɛ-FeSi, suggest a small dependency of the room-temperature bulk modulus upon the silicon content, less than 0.3 GPa for 1 wt.% silicon. We also find that substitution of silicon in iron would not appreciably change the thermoelastic properties of iron-rich Fe−Si alloys. If this behavior persists over large pressure and temperature ranges, the relative density contrast between iron and iron-rich Fe−Si alloys at conditions of the outer core of the Earth could be close to that measured at ambient conditions, i.e., 0.6% for 1 wt.% Si.","container-title":"Physics and Chemistry of Minerals","DOI":"10.1007/s002690050178","ISSN":"1432-2021","issue":"3","journalAbbreviation":"Physics and Chemistry of Minerals","page":"206-211","title":"Thermal equation of state of iron and Fe0.91Si0.09","volume":"26","author":[{"family":"Zhang","given":"J."},{"family":"Guyot","given":"F."}],"issued":{"date-parts":[["1999"]]}}},{"id":748,"uris":["http://zotero.org/users/7076842/items/7XQHJADN"],"itemData":{"id":748,"type":"article-journal","abstract":"Lattice parameters of single crystals of pure iron and three Fe-Si alloys with Si concentration &lt; 7 at% are measured using three different X-ray techniques, namely the ratio, Bond and triple crystal diffractometer methods. The lattice parameter of pure iron is found to be a = (0.286652 ± 0.000002) nm. In Fe-Si alloys it decreases with increasing Si concentration with the slope Δa/Δc = −0.000069 nm/at% Si. The results obtained by the three methods are compared with respect to the complexity of experimental techniques and requirements on the crystal perfection. Phenomena affecting the accuracy are discussed.","container-title":"physica status solidi (a)","DOI":"10.1002/pssa.2211060103","ISSN":"1521-396X","issue":"1","journalAbbreviation":"phys. stat. sol. (a)","page":"17-23","title":"Lattice parameters of Fe-Si alloy single crystals","volume":"106","author":[{"family":"Polcarová","given":"M."},{"family":"Kadečková","given":"S."},{"family":"Bra̧dler","given":"J."},{"family":"Godwod","given":"K."},{"family":"Ba̧k-misiuk","given":"J."}],"issued":{"date-parts":[["1988",3,16]]}}}],"schema":"https://github.com/citation-style-language/schema/raw/master/csl-citation.json"} </w:instrText>
+      </w:r>
+      <w:r>
+        <w:rPr>
+          <w:rFonts w:cstheme="minorHAnsi"/>
+        </w:rPr>
+        <w:fldChar w:fldCharType="separate"/>
+      </w:r>
+      <w:r>
+        <w:rPr>
+          <w:rFonts w:ascii="Calibri" w:hAnsi="Calibri" w:cs="Calibri"/>
+          <w:vertAlign w:val="superscript"/>
+        </w:rPr>
+        <w:t>26,27</w:t>
+      </w:r>
+      <w:r>
+        <w:rPr>
+          <w:rFonts w:cstheme="minorHAnsi"/>
+        </w:rPr>
+        <w:fldChar w:fldCharType="end"/>
+      </w:r>
+      <w:r>
+        <w:rPr>
+          <w:rFonts w:cstheme="minorHAnsi"/>
+        </w:rPr>
+        <w:t xml:space="preserve">) </w:t>
+      </w:r>
+      <w:r>
+        <w:rPr>
+          <w:rFonts w:cstheme="minorHAnsi"/>
+        </w:rPr>
+        <w:t xml:space="preserve"> for </w:t>
+      </w:r>
+      <w:r>
+        <w:rPr>
+          <w:rFonts w:cstheme="minorHAnsi"/>
+          <w:i/>
+          <w:iCs/>
+        </w:rPr>
+        <w:t>FeSi</w:t>
+      </w:r>
+      <w:r>
+        <w:rPr>
+          <w:rFonts w:cstheme="minorHAnsi"/>
+        </w:rPr>
+        <w:t xml:space="preserve"> alloys correspondent concentration at temperature 8K. </w:t>
+      </w:r>
+      <w:r>
+        <w:rPr>
+          <w:rFonts w:cstheme="minorHAnsi"/>
+        </w:rPr>
+        <w:t>The change of lattice parameters from the standard iron value a=</w:t>
+      </w:r>
+      <w:r>
+        <w:t xml:space="preserve"> </w:t>
+      </w:r>
+      <w:r>
+        <w:rPr>
+          <w:rFonts w:cstheme="minorHAnsi"/>
+        </w:rPr>
+        <w:t>2</w:t>
+      </w:r>
+      <w:r>
+        <w:rPr>
+          <w:rFonts w:cstheme="minorHAnsi"/>
+        </w:rPr>
+        <w:t>.</w:t>
+      </w:r>
+      <w:r>
+        <w:rPr>
+          <w:rFonts w:cstheme="minorHAnsi"/>
+        </w:rPr>
+        <w:t>86</w:t>
+      </w:r>
+      <w:r>
+        <w:rPr>
+          <w:rFonts w:cstheme="minorHAnsi"/>
+        </w:rPr>
+        <w:t xml:space="preserve"> </w:t>
+      </w:r>
+      <w:r>
+        <w:rPr>
+          <w:rFonts w:cstheme="minorHAnsi"/>
+        </w:rPr>
+        <w:t>Å</w:t>
+      </w:r>
+      <w:r>
+        <w:rPr>
+          <w:rFonts w:cstheme="minorHAnsi"/>
+        </w:rPr>
+        <w:t xml:space="preserve"> also would not visibly affect the magnetic properties of the sample.</w:t>
+      </w:r>
+    </w:p>
+    <w:p>
+      <w:pPr>
+        <w:rPr>
+          <w:rFonts w:cstheme="minorHAnsi"/>
+        </w:rPr>
+      </w:pPr>
+      <w:r>
+        <w:rPr>
+          <w:rFonts w:cstheme="minorHAnsi"/>
+        </w:rPr>
+        <w:t xml:space="preserve">Initial inelastic data processing and conversion of raw experimental data into </w:t>
+      </w:r>
+      <w:r>
+        <w:rPr>
+          <w:rFonts w:cstheme="minorHAnsi"/>
+        </w:rPr>
+        <w:t>partial(per experiment) magnetic scattering cross-section expressed in mb/meV/sr we use standard Mantid</w:t>
+      </w:r>
+      <w:r>
+        <w:rPr>
+          <w:rFonts w:cstheme="minorHAnsi"/>
+        </w:rPr>
+        <w:fldChar w:fldCharType="begin"/>
+      </w:r>
+      <w:r>
+        <w:rPr>
+          <w:rFonts w:cstheme="minorHAnsi"/>
+        </w:rPr>
+        <w:instrText xml:space="preserve"> ADDIN ZOTERO_ITEM CSL_CITATION {"citationID":"y3kHEeJe","properties":{"formattedCitation":"\\super 28,29\\nosupersub{}","plainCitation":"28,29","noteIndex":0},"citationItems":[{"id":1269,"uris":["http://zotero.org/users/7076842/items/J8EGJVLT"],"itemData":{"id":1269,"type":"article-journal","abstract":"The Mantid framework is a software solution developed for the analysis and visualization of neutron scattering and muon spin measurements. The framework is jointly developed by software engineers and scientists at the ISIS Neutron and Muon Facility and the Oak Ridge National Laboratory. The objectives, functionality and novel design aspects of Mantid are described.","container-title":"Nuclear Instruments and Methods in Physics Research Section A: Accelerators, Spectrometers, Detectors and Associated Equipment","DOI":"10.1016/j.nima.2014.07.029","ISSN":"0168-9002","journalAbbreviation":"Nuclear Instruments and Methods in Physics Research Section A: Accelerators, Spectrometers, Detectors and Associated Equipment","page":"156-166","title":"Mantid—Data analysis and visualization package for neutron scattering and μ SR experiments","volume":"764","author":[{"family":"Arnold","given":"O."},{"family":"Bilheux","given":"J.C."},{"family":"Borreguero","given":"J.M."},{"family":"Buts","given":"A."},{"family":"Campbell","given":"S.I."},{"family":"Chapon","given":"L."},{"family":"Doucet","given":"M."},{"family":"Draper","given":"N."},{"family":"Ferraz Leal","given":"R."},{"family":"Gigg","given":"M.A."},{"family":"Lynch","given":"V.E."},{"family":"Markvardsen","given":"A."},{"family":"Mikkelson","given":"D.J."},{"family":"Mikkelson","given":"R.L."},{"family":"Miller","given":"R."},{"family":"Palmen","given":"K."},{"family":"Parker","given":"P."},{"family":"Passos","given":"G."},{"family":"Perring","given":"T.G."},{"family":"Peterson","given":"P.F."},{"family":"Ren","given":"S."},{"family":"Reuter","given":"M.A."},{"family":"Savici","given":"A.T."},{"family":"Taylor","given":"J.W."},{"family":"Taylor","given":"R.J."},{"family":"Tolchenov","given":"R."},{"family":"Zhou","given":"W."},{"family":"Zikovsky","given":"J."}],"issued":{"date-parts":[["2014",11,11]]}}},{"id":1270,"uris":["http://zotero.org/users/7076842/items/UELNZPU4"],"itemData":{"id":1270,"type":"software","title":"Mantid: Manipulation and Analysis Toolkit for Instrument Data.; Mantid Project.","URL":"https://docs.mantidproject.org/v6.11.0/release/v6.11.0"}}],"schema":"https://github.com/citation-style-language/schema/raw/master/csl-citation.json"} </w:instrText>
+      </w:r>
+      <w:r>
+        <w:rPr>
+          <w:rFonts w:cstheme="minorHAnsi"/>
+        </w:rPr>
+        <w:fldChar w:fldCharType="separate"/>
+      </w:r>
+      <w:r>
+        <w:rPr>
+          <w:rFonts w:ascii="Calibri" w:hAnsi="Calibri" w:cs="Calibri"/>
+          <w:vertAlign w:val="superscript"/>
+        </w:rPr>
+        <w:t>28,29</w:t>
+      </w:r>
+      <w:r>
+        <w:rPr>
+          <w:rFonts w:cstheme="minorHAnsi"/>
+        </w:rPr>
+        <w:fldChar w:fldCharType="end"/>
+      </w:r>
+      <w:r>
+        <w:rPr>
+          <w:rFonts w:cstheme="minorHAnsi"/>
+        </w:rPr>
+        <w:t xml:space="preserve"> inelastic data reduction scripts and partial magnetic cross sections</w:t>
+      </w:r>
+      <w:r>
+        <w:rPr>
+          <w:rFonts w:cstheme="minorHAnsi"/>
+        </w:rPr>
+        <w:t xml:space="preserve"> results</w:t>
+      </w:r>
+      <w:r>
+        <w:rPr>
+          <w:rFonts w:cstheme="minorHAnsi"/>
+        </w:rPr>
+        <w:t xml:space="preserve"> are combined into total differential magnetic cross-section </w:t>
+      </w:r>
+      <w:r>
+        <w:rPr>
+          <w:rFonts w:cstheme="minorHAnsi"/>
+        </w:rPr>
+        <w:t xml:space="preserve">and analysed </w:t>
+      </w:r>
+      <w:r>
+        <w:rPr>
+          <w:rFonts w:cstheme="minorHAnsi"/>
+        </w:rPr>
+        <w:t>using Horace</w:t>
+      </w:r>
+      <w:r>
+        <w:rPr>
+          <w:rFonts w:cstheme="minorHAnsi"/>
+        </w:rPr>
+        <w:t>&amp;Tobyfit</w:t>
+      </w:r>
+      <w:r>
+        <w:rPr>
+          <w:rFonts w:cstheme="minorHAnsi"/>
+        </w:rPr>
+        <w:fldChar w:fldCharType="begin"/>
+      </w:r>
+      <w:r>
+        <w:rPr>
+          <w:rFonts w:cstheme="minorHAnsi"/>
+        </w:rPr>
+        <w:instrText xml:space="preserve"> ADDIN ZOTERO_ITEM CSL_CITATION {"citationID":"Zb9QZwnQ","properties":{"formattedCitation":"\\super 30,31\\nosupersub{}","plainCitation":"30,31","noteIndex":0},"citationItems":[{"id":1121,"uris":["http://zotero.org/users/7076842/items/MQPLCCAX"],"itemData":{"id":1121,"type":"article-journal","abstract":"The Horace suite of programs has been developed to work with large multiple-measurement data sets collected from time-of-flight neutron spectrometers equipped with arrays of position-sensitive detectors. The software allows exploratory studies of the four dimensions of reciprocal space and excitation energy to be undertaken, enabling multi-dimensional subsets to be visualized, algebraically manipulated, and models for the scattering to simulated or fitted to the data. The software is designed to be an extensible framework, thus allowing user-customized operations to be performed on the data. Examples of the use of its features are given for measurements exploring the spin waves of the simple antiferromagnet RbMnF3 and ferromagnetic iron, and the phonons in URu2Si2.","container-title":"Nuclear Instruments and Methods in Physics Research Section A: Accelerators, Spectrometers, Detectors and Associated Equipment","DOI":"10.1016/j.nima.2016.07.036","ISSN":"0168-9002","journalAbbreviation":"Nuclear Instruments and Methods in Physics Research Section A: Accelerators, Spectrometers, Detectors and Associated Equipment","page":"132-142","title":"Horace: Software for the analysis of data from single crystal spectroscopy experiments at time-of-flight neutron instruments","volume":"834","author":[{"family":"Ewings","given":"R.A."},{"family":"Buts","given":"A."},{"family":"Le","given":"M.D."},{"family":"Duijn","given":"J.","non-dropping-particle":"van"},{"family":"Bustinduy","given":"I."},{"family":"Perring","given":"T. G."}],"issued":{"date-parts":[["2016",10,21]]}}},{"id":1273,"uris":["http://zotero.org/users/7076842/items/86QKCTDN"],"itemData":{"id":1273,"type":"software","genre":"Matlab","publisher":"ISIS","title":"Horace","URL":"https://pace-neutrons.github.io/Horace","version":"4","author":[{"family":"Ewings","given":"R. A."},{"family":"Buts","given":"A."},{"family":"Duijn","given":"van J"},{"family":"Bustinduy","given":"I."},{"family":"Perring","given":"T. G."}]}}],"schema":"https://github.com/citation-style-language/schema/raw/master/csl-citation.json"} </w:instrText>
+      </w:r>
+      <w:r>
+        <w:rPr>
+          <w:rFonts w:cstheme="minorHAnsi"/>
+        </w:rPr>
+        <w:fldChar w:fldCharType="separate"/>
+      </w:r>
+      <w:r>
+        <w:rPr>
+          <w:rFonts w:ascii="Calibri" w:hAnsi="Calibri" w:cs="Calibri"/>
+          <w:vertAlign w:val="superscript"/>
+        </w:rPr>
+        <w:t>30,31</w:t>
+      </w:r>
+      <w:r>
+        <w:rPr>
+          <w:rFonts w:cstheme="minorHAnsi"/>
+        </w:rPr>
+        <w:fldChar w:fldCharType="end"/>
+      </w:r>
+      <w:r>
+        <w:rPr>
+          <w:rFonts w:cstheme="minorHAnsi"/>
+        </w:rPr>
+        <w:t xml:space="preserve"> data analysis package.</w:t>
+      </w:r>
+    </w:p>
+    <w:p/>
     <w:p/>
     <w:p>
       <w:pPr>
@@ -1479,14 +1940,12 @@
           <w:lang w:val="en-US"/>
         </w:rPr>
       </w:pPr>
-      <w:proofErr w:type="spellStart"/>
       <w:r>
         <w:rPr>
           <w:lang w:val="en-US"/>
         </w:rPr>
         <w:t>Questaal</w:t>
       </w:r>
-      <w:proofErr w:type="spellEnd"/>
       <w:r>
         <w:rPr>
           <w:lang w:val="en-US"/>
@@ -1503,7 +1962,7 @@
         <w:rPr>
           <w:lang w:val="en-US"/>
         </w:rPr>
-        <w:instrText xml:space="preserve"> ADDIN ZOTERO_ITEM CSL_CITATION {"citationID":"vilBa6cw","properties":{"formattedCitation":"\\super 23\\nosupersub{}","plainCitation":"23","noteIndex":0},"citationItems":[{"id":1114,"uris":["http://zotero.org/users/7076842/items/K8ZMXWAN"],"itemData":{"id":1114,"type":"software","abstract":"Questaal is a suite of first-principles electronic structure programs. The codes can be used to model arbitrary materials, but they are mostly designed to answer condensed-matter theory questions about solid state (periodic) structures. The majority of the codes use an all-electron implementation of density-functional theory. This includes several forms (Hamiltonian and Green’s function) that serve different purposes. The feature that distinguishes Questaal from other implementations of electronic structure, is its all-electron implementation of many-body perturbation theory, especially its implementation of a quasiparticle self-consistent form of GW, (QSGW). A tight-binding based on user-supplied empirical Hamiltonians is also supported. Other features include the ability to perform calculations in Dynamical Mean Field Theory in conjunction with QSGW (DMFT-QSGW), the Bethe Salpeter Equation (BSE), and direct (Green Function) solution of the Dirac equation.\n\n\nQuestaal is usually compiled from source for your machine, fill out this form for repository access and once you get your invitation e-mail and login to the bitbucket project page read this tutorial for how to compile it.\n\nIn any work where you disseminate information where you used Questaal to generate a portion of it, please cite the following reference:\nDimitar Pashov, Swagata Acharya, Walter R. L. Lambrecht, Jerome Jackson, Kirill D. Belashchenko, Athanasios Chantis, Francois Jamet, Mark van Schilfgaarde, Questaal: a package of electronic structure methods based on the linear muffin-tin orbital technique, Comp. Phys. Comm. 249, 107065 (2020).\n\nIf you used the tbe code, please also cite:\nM. W. Finnis, A. T. Paxton, M. Methfessel and M. van Schilfgaarde, Crystal Structures of Zirconia from First Principles and Self-Consistent Tight Binding, Phys. Rev. Lett. 81, 5149 (1998)\n\nIf you used the lmpg code, please also cite:\nS. V. Faleev, F. Leonard, D. A. Stewart, and M. van Schilfgaarde, Ab initio tight-binding LMTO method for nonequilibrium electron transport in nanosystems, Phys. Rev. B71, 195422 (2005).\n\nIf you use the PMT method, please also cite:\nT. Kotani and M. van Schilfgaarde, A fusion of the LAPW and the LMTO methods: the augmented plane wave plus muffin-tin orbital (PMT) method, Phys. Rev. B81, 125117 (2010).\n\nIf you use the GW package, please also cite:\nTakao Kotani, M. van Schilfgaarde, S. V. Faleev, Quasiparticle self-consistent GW method: a basis for the independent-particle approximation Phys. Rev. B76, 165106 (2007).\n\nThe original density-functional code with a generalized LMTO basis set was first published in this book chapter:\nM. Methfessel, Mark van Schilfgaarde, and R. A. Casali, “A full-potential LMTO method based on smooth Hankel functions,” in Electronic Structure and Physical Properties of Solids: The Uses of the LMTO Method, Lecture Notes in Physics 535, 114-147. H. Dreysse, ed. (Springer-Verlag, Berlin) 2000.\n\nFor references to classical work describing the LMTO basis, see this web page.","title":"Questaal","URL":"https://www.questaal.org/get/"}}],"schema":"https://github.com/citation-style-language/schema/raw/master/csl-citation.json"} </w:instrText>
+        <w:instrText xml:space="preserve"> ADDIN ZOTERO_ITEM CSL_CITATION {"citationID":"vilBa6cw","properties":{"formattedCitation":"\\super 32\\nosupersub{}","plainCitation":"32","noteIndex":0},"citationItems":[{"id":1114,"uris":["http://zotero.org/users/7076842/items/K8ZMXWAN"],"itemData":{"id":1114,"type":"software","abstract":"Questaal is a suite of first-principles electronic structure programs. The codes can be used to model arbitrary materials, but they are mostly designed to answer condensed-matter theory questions about solid state (periodic) structures. The majority of the codes use an all-electron implementation of density-functional theory. This includes several forms (Hamiltonian and Green’s function) that serve different purposes. The feature that distinguishes Questaal from other implementations of electronic structure, is its all-electron implementation of many-body perturbation theory, especially its implementation of a quasiparticle self-consistent form of GW, (QSGW). A tight-binding based on user-supplied empirical Hamiltonians is also supported. Other features include the ability to perform calculations in Dynamical Mean Field Theory in conjunction with QSGW (DMFT-QSGW), the Bethe Salpeter Equation (BSE), and direct (Green Function) solution of the Dirac equation.\n\n\nQuestaal is usually compiled from source for your machine, fill out this form for repository access and once you get your invitation e-mail and login to the bitbucket project page read this tutorial for how to compile it.\n\nIn any work where you disseminate information where you used Questaal to generate a portion of it, please cite the following reference:\nDimitar Pashov, Swagata Acharya, Walter R. L. Lambrecht, Jerome Jackson, Kirill D. Belashchenko, Athanasios Chantis, Francois Jamet, Mark van Schilfgaarde, Questaal: a package of electronic structure methods based on the linear muffin-tin orbital technique, Comp. Phys. Comm. 249, 107065 (2020).\n\nIf you used the tbe code, please also cite:\nM. W. Finnis, A. T. Paxton, M. Methfessel and M. van Schilfgaarde, Crystal Structures of Zirconia from First Principles and Self-Consistent Tight Binding, Phys. Rev. Lett. 81, 5149 (1998)\n\nIf you used the lmpg code, please also cite:\nS. V. Faleev, F. Leonard, D. A. Stewart, and M. van Schilfgaarde, Ab initio tight-binding LMTO method for nonequilibrium electron transport in nanosystems, Phys. Rev. B71, 195422 (2005).\n\nIf you use the PMT method, please also cite:\nT. Kotani and M. van Schilfgaarde, A fusion of the LAPW and the LMTO methods: the augmented plane wave plus muffin-tin orbital (PMT) method, Phys. Rev. B81, 125117 (2010).\n\nIf you use the GW package, please also cite:\nTakao Kotani, M. van Schilfgaarde, S. V. Faleev, Quasiparticle self-consistent GW method: a basis for the independent-particle approximation Phys. Rev. B76, 165106 (2007).\n\nThe original density-functional code with a generalized LMTO basis set was first published in this book chapter:\nM. Methfessel, Mark van Schilfgaarde, and R. A. Casali, “A full-potential LMTO method based on smooth Hankel functions,” in Electronic Structure and Physical Properties of Solids: The Uses of the LMTO Method, Lecture Notes in Physics 535, 114-147. H. Dreysse, ed. (Springer-Verlag, Berlin) 2000.\n\nFor references to classical work describing the LMTO basis, see this web page.","title":"Questaal","URL":"https://www.questaal.org/get/"}}],"schema":"https://github.com/citation-style-language/schema/raw/master/csl-citation.json"} </w:instrText>
       </w:r>
       <w:r>
         <w:rPr>
@@ -1516,7 +1975,7 @@
           <w:rFonts w:ascii="Calibri" w:hAnsi="Calibri" w:cs="Calibri"/>
           <w:vertAlign w:val="superscript"/>
         </w:rPr>
-        <w:t>23</w:t>
+        <w:t>32</w:t>
       </w:r>
       <w:r>
         <w:rPr>
@@ -1727,6 +2186,7 @@
         <w:rPr>
           <w:lang w:val="en-US"/>
         </w:rPr>
+        <w:lastRenderedPageBreak/>
         <w:t>Energy scale</w:t>
       </w:r>
     </w:p>
@@ -1971,7 +2431,6 @@
         <w:rPr>
           <w:rFonts w:ascii="Calibri" w:hAnsi="Calibri" w:cs="Calibri"/>
         </w:rPr>
-        <w:lastRenderedPageBreak/>
         <w:t>3.</w:t>
       </w:r>
       <w:r>
@@ -2252,7 +2711,7 @@
         <w:rPr>
           <w:rFonts w:ascii="Calibri" w:hAnsi="Calibri" w:cs="Calibri"/>
         </w:rPr>
-        <w:t xml:space="preserve"> (eds. Ehrenreich, H., Seitz, F. &amp; Turnbull, D.) vol. 26 103–274 (Academic Press, 1971).</w:t>
+        <w:t xml:space="preserve"> (eds Ehrenreich, H., Seitz, F. &amp; Turnbull, D.) vol. 26 103–274 (Academic Press, 1971).</w:t>
       </w:r>
     </w:p>
     <w:p>
@@ -2511,7 +2970,6 @@
         <w:rPr>
           <w:rFonts w:ascii="Calibri" w:hAnsi="Calibri" w:cs="Calibri"/>
         </w:rPr>
-        <w:lastRenderedPageBreak/>
         <w:t>14.</w:t>
       </w:r>
       <w:r>
@@ -2968,6 +3426,377 @@
           <w:rFonts w:ascii="Calibri" w:hAnsi="Calibri" w:cs="Calibri"/>
         </w:rPr>
         <w:t>23.</w:t>
+      </w:r>
+      <w:r>
+        <w:rPr>
+          <w:rFonts w:ascii="Calibri" w:hAnsi="Calibri" w:cs="Calibri"/>
+        </w:rPr>
+        <w:tab/>
+        <w:t xml:space="preserve">Perring, T. G. </w:t>
+      </w:r>
+      <w:r>
+        <w:rPr>
+          <w:rFonts w:ascii="Calibri" w:hAnsi="Calibri" w:cs="Calibri"/>
+          <w:i/>
+          <w:iCs/>
+        </w:rPr>
+        <w:t>et al.</w:t>
+      </w:r>
+      <w:r>
+        <w:rPr>
+          <w:rFonts w:ascii="Calibri" w:hAnsi="Calibri" w:cs="Calibri"/>
+        </w:rPr>
+        <w:t xml:space="preserve"> MAPS: A chopper spectrometer to measure high energy magnetic excitations in single crystals. in </w:t>
+      </w:r>
+      <w:r>
+        <w:rPr>
+          <w:rFonts w:ascii="Calibri" w:hAnsi="Calibri" w:cs="Calibri"/>
+          <w:i/>
+          <w:iCs/>
+        </w:rPr>
+        <w:t>Proceedings of the 12th Meeting of the International Collaboration on Advanced Neutron Sources (ICANS XII), Cosener’s House, Abingdon, Oxfordshire, UK</w:t>
+      </w:r>
+      <w:r>
+        <w:rPr>
+          <w:rFonts w:ascii="Calibri" w:hAnsi="Calibri" w:cs="Calibri"/>
+        </w:rPr>
+        <w:t xml:space="preserve"> (1993).</w:t>
+      </w:r>
+    </w:p>
+    <w:p>
+      <w:pPr>
+        <w:pStyle w:val="Bibliography"/>
+        <w:rPr>
+          <w:rFonts w:ascii="Calibri" w:hAnsi="Calibri" w:cs="Calibri"/>
+        </w:rPr>
+      </w:pPr>
+      <w:r>
+        <w:rPr>
+          <w:rFonts w:ascii="Calibri" w:hAnsi="Calibri" w:cs="Calibri"/>
+        </w:rPr>
+        <w:t>24.</w:t>
+      </w:r>
+      <w:r>
+        <w:rPr>
+          <w:rFonts w:ascii="Calibri" w:hAnsi="Calibri" w:cs="Calibri"/>
+        </w:rPr>
+        <w:tab/>
+        <w:t xml:space="preserve">"Keen, D. A. &amp; "Wilson, C. C. </w:t>
+      </w:r>
+      <w:r>
+        <w:rPr>
+          <w:rFonts w:ascii="Calibri" w:hAnsi="Calibri" w:cs="Calibri"/>
+          <w:i/>
+          <w:iCs/>
+        </w:rPr>
+        <w:t>Single Crystal Diffraction at ISIS. User Guide for the SXD Isntrument</w:t>
+      </w:r>
+      <w:r>
+        <w:rPr>
+          <w:rFonts w:ascii="Calibri" w:hAnsi="Calibri" w:cs="Calibri"/>
+        </w:rPr>
+        <w:t>. [] (1996).</w:t>
+      </w:r>
+    </w:p>
+    <w:p>
+      <w:pPr>
+        <w:pStyle w:val="Bibliography"/>
+        <w:rPr>
+          <w:rFonts w:ascii="Calibri" w:hAnsi="Calibri" w:cs="Calibri"/>
+        </w:rPr>
+      </w:pPr>
+      <w:r>
+        <w:rPr>
+          <w:rFonts w:ascii="Calibri" w:hAnsi="Calibri" w:cs="Calibri"/>
+        </w:rPr>
+        <w:t>25.</w:t>
+      </w:r>
+      <w:r>
+        <w:rPr>
+          <w:rFonts w:ascii="Calibri" w:hAnsi="Calibri" w:cs="Calibri"/>
+        </w:rPr>
+        <w:tab/>
+        <w:t>Buts, A. &amp; Gutmann, M. 54Fe0.9Si0.1 RT wtl=10 j:14,14. ISIS Facility https://doi.org/10.5286/ISIS.E.RB1790113-1 (2017).</w:t>
+      </w:r>
+    </w:p>
+    <w:p>
+      <w:pPr>
+        <w:pStyle w:val="Bibliography"/>
+        <w:rPr>
+          <w:rFonts w:ascii="Calibri" w:hAnsi="Calibri" w:cs="Calibri"/>
+        </w:rPr>
+      </w:pPr>
+      <w:r>
+        <w:rPr>
+          <w:rFonts w:ascii="Calibri" w:hAnsi="Calibri" w:cs="Calibri"/>
+        </w:rPr>
+        <w:t>26.</w:t>
+      </w:r>
+      <w:r>
+        <w:rPr>
+          <w:rFonts w:ascii="Calibri" w:hAnsi="Calibri" w:cs="Calibri"/>
+        </w:rPr>
+        <w:tab/>
+        <w:t xml:space="preserve">Zhang, J. &amp; Guyot, F. Thermal equation of state of iron and Fe0.91Si0.09. </w:t>
+      </w:r>
+      <w:r>
+        <w:rPr>
+          <w:rFonts w:ascii="Calibri" w:hAnsi="Calibri" w:cs="Calibri"/>
+          <w:i/>
+          <w:iCs/>
+        </w:rPr>
+        <w:t>Phys. Chem. Miner.</w:t>
+      </w:r>
+      <w:r>
+        <w:rPr>
+          <w:rFonts w:ascii="Calibri" w:hAnsi="Calibri" w:cs="Calibri"/>
+        </w:rPr>
+        <w:t xml:space="preserve"> </w:t>
+      </w:r>
+      <w:r>
+        <w:rPr>
+          <w:rFonts w:ascii="Calibri" w:hAnsi="Calibri" w:cs="Calibri"/>
+          <w:b/>
+          <w:bCs/>
+        </w:rPr>
+        <w:t>26</w:t>
+      </w:r>
+      <w:r>
+        <w:rPr>
+          <w:rFonts w:ascii="Calibri" w:hAnsi="Calibri" w:cs="Calibri"/>
+        </w:rPr>
+        <w:t>, 206–211 (1999).</w:t>
+      </w:r>
+    </w:p>
+    <w:p>
+      <w:pPr>
+        <w:pStyle w:val="Bibliography"/>
+        <w:rPr>
+          <w:rFonts w:ascii="Calibri" w:hAnsi="Calibri" w:cs="Calibri"/>
+        </w:rPr>
+      </w:pPr>
+      <w:r>
+        <w:rPr>
+          <w:rFonts w:ascii="Calibri" w:hAnsi="Calibri" w:cs="Calibri"/>
+        </w:rPr>
+        <w:t>27.</w:t>
+      </w:r>
+      <w:r>
+        <w:rPr>
+          <w:rFonts w:ascii="Calibri" w:hAnsi="Calibri" w:cs="Calibri"/>
+        </w:rPr>
+        <w:tab/>
+        <w:t xml:space="preserve">Polcarová, M., Kadečková, S., Bra̧dler, J., Godwod, K. &amp; Ba̧k-misiuk, J. Lattice parameters of Fe-Si alloy single crystals. </w:t>
+      </w:r>
+      <w:r>
+        <w:rPr>
+          <w:rFonts w:ascii="Calibri" w:hAnsi="Calibri" w:cs="Calibri"/>
+          <w:i/>
+          <w:iCs/>
+        </w:rPr>
+        <w:t>Phys. Status Solidi A</w:t>
+      </w:r>
+      <w:r>
+        <w:rPr>
+          <w:rFonts w:ascii="Calibri" w:hAnsi="Calibri" w:cs="Calibri"/>
+        </w:rPr>
+        <w:t xml:space="preserve"> </w:t>
+      </w:r>
+      <w:r>
+        <w:rPr>
+          <w:rFonts w:ascii="Calibri" w:hAnsi="Calibri" w:cs="Calibri"/>
+          <w:b/>
+          <w:bCs/>
+        </w:rPr>
+        <w:t>106</w:t>
+      </w:r>
+      <w:r>
+        <w:rPr>
+          <w:rFonts w:ascii="Calibri" w:hAnsi="Calibri" w:cs="Calibri"/>
+        </w:rPr>
+        <w:t>, 17–23 (1988).</w:t>
+      </w:r>
+    </w:p>
+    <w:p>
+      <w:pPr>
+        <w:pStyle w:val="Bibliography"/>
+        <w:rPr>
+          <w:rFonts w:ascii="Calibri" w:hAnsi="Calibri" w:cs="Calibri"/>
+        </w:rPr>
+      </w:pPr>
+      <w:r>
+        <w:rPr>
+          <w:rFonts w:ascii="Calibri" w:hAnsi="Calibri" w:cs="Calibri"/>
+        </w:rPr>
+        <w:t>28.</w:t>
+      </w:r>
+      <w:r>
+        <w:rPr>
+          <w:rFonts w:ascii="Calibri" w:hAnsi="Calibri" w:cs="Calibri"/>
+        </w:rPr>
+        <w:tab/>
+        <w:t xml:space="preserve">Arnold, O. </w:t>
+      </w:r>
+      <w:r>
+        <w:rPr>
+          <w:rFonts w:ascii="Calibri" w:hAnsi="Calibri" w:cs="Calibri"/>
+          <w:i/>
+          <w:iCs/>
+        </w:rPr>
+        <w:t>et al.</w:t>
+      </w:r>
+      <w:r>
+        <w:rPr>
+          <w:rFonts w:ascii="Calibri" w:hAnsi="Calibri" w:cs="Calibri"/>
+        </w:rPr>
+        <w:t xml:space="preserve"> Mantid—Data analysis and visualization package for neutron scattering and μ SR experiments. </w:t>
+      </w:r>
+      <w:r>
+        <w:rPr>
+          <w:rFonts w:ascii="Calibri" w:hAnsi="Calibri" w:cs="Calibri"/>
+          <w:i/>
+          <w:iCs/>
+        </w:rPr>
+        <w:t>Nucl. Instrum. Methods Phys. Res. Sect. Accel. Spectrometers Detect. Assoc. Equip.</w:t>
+      </w:r>
+      <w:r>
+        <w:rPr>
+          <w:rFonts w:ascii="Calibri" w:hAnsi="Calibri" w:cs="Calibri"/>
+        </w:rPr>
+        <w:t xml:space="preserve"> </w:t>
+      </w:r>
+      <w:r>
+        <w:rPr>
+          <w:rFonts w:ascii="Calibri" w:hAnsi="Calibri" w:cs="Calibri"/>
+          <w:b/>
+          <w:bCs/>
+        </w:rPr>
+        <w:t>764</w:t>
+      </w:r>
+      <w:r>
+        <w:rPr>
+          <w:rFonts w:ascii="Calibri" w:hAnsi="Calibri" w:cs="Calibri"/>
+        </w:rPr>
+        <w:t>, 156–166 (2014).</w:t>
+      </w:r>
+    </w:p>
+    <w:p>
+      <w:pPr>
+        <w:pStyle w:val="Bibliography"/>
+        <w:rPr>
+          <w:rFonts w:ascii="Calibri" w:hAnsi="Calibri" w:cs="Calibri"/>
+        </w:rPr>
+      </w:pPr>
+      <w:r>
+        <w:rPr>
+          <w:rFonts w:ascii="Calibri" w:hAnsi="Calibri" w:cs="Calibri"/>
+        </w:rPr>
+        <w:t>29.</w:t>
+      </w:r>
+      <w:r>
+        <w:rPr>
+          <w:rFonts w:ascii="Calibri" w:hAnsi="Calibri" w:cs="Calibri"/>
+        </w:rPr>
+        <w:tab/>
+        <w:t>Mantid: Manipulation and Analysis Toolkit for Instrument Data.; Mantid Project.</w:t>
+      </w:r>
+    </w:p>
+    <w:p>
+      <w:pPr>
+        <w:pStyle w:val="Bibliography"/>
+        <w:rPr>
+          <w:rFonts w:ascii="Calibri" w:hAnsi="Calibri" w:cs="Calibri"/>
+        </w:rPr>
+      </w:pPr>
+      <w:r>
+        <w:rPr>
+          <w:rFonts w:ascii="Calibri" w:hAnsi="Calibri" w:cs="Calibri"/>
+        </w:rPr>
+        <w:t>30.</w:t>
+      </w:r>
+      <w:r>
+        <w:rPr>
+          <w:rFonts w:ascii="Calibri" w:hAnsi="Calibri" w:cs="Calibri"/>
+        </w:rPr>
+        <w:tab/>
+        <w:t xml:space="preserve">Ewings, R. A. </w:t>
+      </w:r>
+      <w:r>
+        <w:rPr>
+          <w:rFonts w:ascii="Calibri" w:hAnsi="Calibri" w:cs="Calibri"/>
+          <w:i/>
+          <w:iCs/>
+        </w:rPr>
+        <w:t>et al.</w:t>
+      </w:r>
+      <w:r>
+        <w:rPr>
+          <w:rFonts w:ascii="Calibri" w:hAnsi="Calibri" w:cs="Calibri"/>
+        </w:rPr>
+        <w:t xml:space="preserve"> Horace: Software for the analysis of data from single crystal spectroscopy experiments at time-of-flight neutron instruments. </w:t>
+      </w:r>
+      <w:r>
+        <w:rPr>
+          <w:rFonts w:ascii="Calibri" w:hAnsi="Calibri" w:cs="Calibri"/>
+          <w:i/>
+          <w:iCs/>
+        </w:rPr>
+        <w:t>Nucl. Instrum. Methods Phys. Res. Sect. Accel. Spectrometers Detect. Assoc. Equip.</w:t>
+      </w:r>
+      <w:r>
+        <w:rPr>
+          <w:rFonts w:ascii="Calibri" w:hAnsi="Calibri" w:cs="Calibri"/>
+        </w:rPr>
+        <w:t xml:space="preserve"> </w:t>
+      </w:r>
+      <w:r>
+        <w:rPr>
+          <w:rFonts w:ascii="Calibri" w:hAnsi="Calibri" w:cs="Calibri"/>
+          <w:b/>
+          <w:bCs/>
+        </w:rPr>
+        <w:t>834</w:t>
+      </w:r>
+      <w:r>
+        <w:rPr>
+          <w:rFonts w:ascii="Calibri" w:hAnsi="Calibri" w:cs="Calibri"/>
+        </w:rPr>
+        <w:t>, 132–142 (2016).</w:t>
+      </w:r>
+    </w:p>
+    <w:p>
+      <w:pPr>
+        <w:pStyle w:val="Bibliography"/>
+        <w:rPr>
+          <w:rFonts w:ascii="Calibri" w:hAnsi="Calibri" w:cs="Calibri"/>
+        </w:rPr>
+      </w:pPr>
+      <w:r>
+        <w:rPr>
+          <w:rFonts w:ascii="Calibri" w:hAnsi="Calibri" w:cs="Calibri"/>
+        </w:rPr>
+        <w:t>31.</w:t>
+      </w:r>
+      <w:r>
+        <w:rPr>
+          <w:rFonts w:ascii="Calibri" w:hAnsi="Calibri" w:cs="Calibri"/>
+        </w:rPr>
+        <w:tab/>
+        <w:t>Ewings, R. A., Buts, A., Duijn,  van J., Bustinduy, I. &amp; Perring, T. G. Horace. ISIS.</w:t>
+      </w:r>
+    </w:p>
+    <w:p>
+      <w:pPr>
+        <w:pStyle w:val="Bibliography"/>
+        <w:rPr>
+          <w:rFonts w:ascii="Calibri" w:hAnsi="Calibri" w:cs="Calibri"/>
+        </w:rPr>
+      </w:pPr>
+      <w:r>
+        <w:rPr>
+          <w:rFonts w:ascii="Calibri" w:hAnsi="Calibri" w:cs="Calibri"/>
+        </w:rPr>
+        <w:t>32.</w:t>
       </w:r>
       <w:r>
         <w:rPr>
@@ -3001,8 +3830,48 @@
 </w:document>
 </file>
 
+<file path=word/comments.xml><?xml version="1.0" encoding="utf-8"?>
+<w:comments xmlns:wpc="http://schemas.microsoft.com/office/word/2010/wordprocessingCanvas" xmlns:cx="http://schemas.microsoft.com/office/drawing/2014/chartex" xmlns:cx1="http://schemas.microsoft.com/office/drawing/2015/9/8/chartex" xmlns:cx2="http://schemas.microsoft.com/office/drawing/2015/10/21/chartex" xmlns:cx3="http://schemas.microsoft.com/office/drawing/2016/5/9/chartex" xmlns:cx4="http://schemas.microsoft.com/office/drawing/2016/5/10/chartex" xmlns:cx5="http://schemas.microsoft.com/office/drawing/2016/5/11/chartex" xmlns:cx6="http://schemas.microsoft.com/office/drawing/2016/5/12/chartex" xmlns:cx7="http://schemas.microsoft.com/office/drawing/2016/5/13/chartex" xmlns:cx8="http://schemas.microsoft.com/office/drawing/2016/5/14/chartex" xmlns:mc="http://schemas.openxmlformats.org/markup-compatibility/2006" xmlns:aink="http://schemas.microsoft.com/office/drawing/2016/ink" xmlns:am3d="http://schemas.microsoft.com/office/drawing/2017/model3d" xmlns:o="urn:schemas-microsoft-com:office:office" xmlns:oel="http://schemas.microsoft.com/office/2019/extlst" xmlns:r="http://schemas.openxmlformats.org/officeDocument/2006/relationships" xmlns:m="http://schemas.openxmlformats.org/officeDocument/2006/math" xmlns:v="urn:schemas-microsoft-com:vml" xmlns:wp14="http://schemas.microsoft.com/office/word/2010/wordprocessingDrawing" xmlns:wp="http://schemas.openxmlformats.org/drawingml/2006/wordprocessingDrawing" xmlns:w10="urn:schemas-microsoft-com:office:word" xmlns:w="http://schemas.openxmlformats.org/wordprocessingml/2006/main" xmlns:w14="http://schemas.microsoft.com/office/word/2010/wordml" xmlns:w15="http://schemas.microsoft.com/office/word/2012/wordml" xmlns:w16cex="http://schemas.microsoft.com/office/word/2018/wordml/cex" xmlns:w16cid="http://schemas.microsoft.com/office/word/2016/wordml/cid" xmlns:w16="http://schemas.microsoft.com/office/word/2018/wordml" xmlns:w16du="http://schemas.microsoft.com/office/word/2023/wordml/word16du" xmlns:w16sdtdh="http://schemas.microsoft.com/office/word/2020/wordml/sdtdatahash" xmlns:w16sdtfl="http://schemas.microsoft.com/office/word/2024/wordml/sdtformatlock" xmlns:w16se="http://schemas.microsoft.com/office/word/2015/wordml/symex" xmlns:wpg="http://schemas.microsoft.com/office/word/2010/wordprocessingGroup" xmlns:wpi="http://schemas.microsoft.com/office/word/2010/wordprocessingInk" xmlns:wne="http://schemas.microsoft.com/office/word/2006/wordml" xmlns:wps="http://schemas.microsoft.com/office/word/2010/wordprocessingShape" mc:Ignorable="w14 w15 w16se w16cid w16 w16cex w16sdtdh w16sdtfl w16du wp14">
+  <w:comment w:id="0" w:author="Buts, Alex (STFC,RAL,ISIS)" w:date="2025-10-03T15:46:00Z" w:initials="AB">
+    <w:p>
+      <w:pPr>
+        <w:pStyle w:val="CommentText"/>
+        <w:jc w:val="left"/>
+      </w:pPr>
+      <w:r>
+        <w:rPr>
+          <w:rStyle w:val="CommentReference"/>
+        </w:rPr>
+        <w:annotationRef/>
+      </w:r>
+      <w:r>
+        <w:t>Can we requests DOI for these experiments?</w:t>
+      </w:r>
+    </w:p>
+  </w:comment>
+</w:comments>
+</file>
+
+<file path=word/commentsExtended.xml><?xml version="1.0" encoding="utf-8"?>
+<w15:commentsEx xmlns:wpc="http://schemas.microsoft.com/office/word/2010/wordprocessingCanvas" xmlns:cx="http://schemas.microsoft.com/office/drawing/2014/chartex" xmlns:cx1="http://schemas.microsoft.com/office/drawing/2015/9/8/chartex" xmlns:cx2="http://schemas.microsoft.com/office/drawing/2015/10/21/chartex" xmlns:cx3="http://schemas.microsoft.com/office/drawing/2016/5/9/chartex" xmlns:cx4="http://schemas.microsoft.com/office/drawing/2016/5/10/chartex" xmlns:cx5="http://schemas.microsoft.com/office/drawing/2016/5/11/chartex" xmlns:cx6="http://schemas.microsoft.com/office/drawing/2016/5/12/chartex" xmlns:cx7="http://schemas.microsoft.com/office/drawing/2016/5/13/chartex" xmlns:cx8="http://schemas.microsoft.com/office/drawing/2016/5/14/chartex" xmlns:mc="http://schemas.openxmlformats.org/markup-compatibility/2006" xmlns:aink="http://schemas.microsoft.com/office/drawing/2016/ink" xmlns:am3d="http://schemas.microsoft.com/office/drawing/2017/model3d" xmlns:o="urn:schemas-microsoft-com:office:office" xmlns:oel="http://schemas.microsoft.com/office/2019/extlst" xmlns:r="http://schemas.openxmlformats.org/officeDocument/2006/relationships" xmlns:m="http://schemas.openxmlformats.org/officeDocument/2006/math" xmlns:v="urn:schemas-microsoft-com:vml" xmlns:wp14="http://schemas.microsoft.com/office/word/2010/wordprocessingDrawing" xmlns:wp="http://schemas.openxmlformats.org/drawingml/2006/wordprocessingDrawing" xmlns:w10="urn:schemas-microsoft-com:office:word" xmlns:w="http://schemas.openxmlformats.org/wordprocessingml/2006/main" xmlns:w14="http://schemas.microsoft.com/office/word/2010/wordml" xmlns:w15="http://schemas.microsoft.com/office/word/2012/wordml" xmlns:w16cex="http://schemas.microsoft.com/office/word/2018/wordml/cex" xmlns:w16cid="http://schemas.microsoft.com/office/word/2016/wordml/cid" xmlns:w16="http://schemas.microsoft.com/office/word/2018/wordml" xmlns:w16du="http://schemas.microsoft.com/office/word/2023/wordml/word16du" xmlns:w16sdtdh="http://schemas.microsoft.com/office/word/2020/wordml/sdtdatahash" xmlns:w16sdtfl="http://schemas.microsoft.com/office/word/2024/wordml/sdtformatlock" xmlns:w16se="http://schemas.microsoft.com/office/word/2015/wordml/symex" xmlns:wpg="http://schemas.microsoft.com/office/word/2010/wordprocessingGroup" xmlns:wpi="http://schemas.microsoft.com/office/word/2010/wordprocessingInk" xmlns:wne="http://schemas.microsoft.com/office/word/2006/wordml" xmlns:wps="http://schemas.microsoft.com/office/word/2010/wordprocessingShape" mc:Ignorable="w14 w15 w16se w16cid w16 w16cex w16sdtdh w16sdtfl w16du wp14">
+  <w15:commentEx w15:paraId="0DCF9A1B" w15:done="0"/>
+</w15:commentsEx>
+</file>
+
+<file path=word/commentsExtensible.xml><?xml version="1.0" encoding="utf-8"?>
+<w16cex:commentsExtensible xmlns:wpc="http://schemas.microsoft.com/office/word/2010/wordprocessingCanvas" xmlns:cx="http://schemas.microsoft.com/office/drawing/2014/chartex" xmlns:cx1="http://schemas.microsoft.com/office/drawing/2015/9/8/chartex" xmlns:cx2="http://schemas.microsoft.com/office/drawing/2015/10/21/chartex" xmlns:cx3="http://schemas.microsoft.com/office/drawing/2016/5/9/chartex" xmlns:cx4="http://schemas.microsoft.com/office/drawing/2016/5/10/chartex" xmlns:cx5="http://schemas.microsoft.com/office/drawing/2016/5/11/chartex" xmlns:cx6="http://schemas.microsoft.com/office/drawing/2016/5/12/chartex" xmlns:cx7="http://schemas.microsoft.com/office/drawing/2016/5/13/chartex" xmlns:cx8="http://schemas.microsoft.com/office/drawing/2016/5/14/chartex" xmlns:cr="http://schemas.microsoft.com/office/comments/2020/reactions" xmlns:mc="http://schemas.openxmlformats.org/markup-compatibility/2006" xmlns:aink="http://schemas.microsoft.com/office/drawing/2016/ink" xmlns:am3d="http://schemas.microsoft.com/office/drawing/2017/model3d" xmlns:o="urn:schemas-microsoft-com:office:office" xmlns:oel="http://schemas.microsoft.com/office/2019/extlst" xmlns:r="http://schemas.openxmlformats.org/officeDocument/2006/relationships" xmlns:m="http://schemas.openxmlformats.org/officeDocument/2006/math" xmlns:v="urn:schemas-microsoft-com:vml" xmlns:wp14="http://schemas.microsoft.com/office/word/2010/wordprocessingDrawing" xmlns:wp="http://schemas.openxmlformats.org/drawingml/2006/wordprocessingDrawing" xmlns:w10="urn:schemas-microsoft-com:office:word" xmlns:w="http://schemas.openxmlformats.org/wordprocessingml/2006/main" xmlns:w14="http://schemas.microsoft.com/office/word/2010/wordml" xmlns:w15="http://schemas.microsoft.com/office/word/2012/wordml" xmlns:w16cex="http://schemas.microsoft.com/office/word/2018/wordml/cex" xmlns:w16cid="http://schemas.microsoft.com/office/word/2016/wordml/cid" xmlns:w16="http://schemas.microsoft.com/office/word/2018/wordml" xmlns:w16du="http://schemas.microsoft.com/office/word/2023/wordml/word16du" xmlns:w16sdtdh="http://schemas.microsoft.com/office/word/2020/wordml/sdtdatahash" xmlns:w16sdtfl="http://schemas.microsoft.com/office/word/2024/wordml/sdtformatlock" xmlns:w16se="http://schemas.microsoft.com/office/word/2015/wordml/symex" xmlns:wpg="http://schemas.microsoft.com/office/word/2010/wordprocessingGroup" xmlns:wpi="http://schemas.microsoft.com/office/word/2010/wordprocessingInk" xmlns:wne="http://schemas.microsoft.com/office/word/2006/wordml" xmlns:wps="http://schemas.microsoft.com/office/word/2010/wordprocessingShape" mc:Ignorable="w14 w15 w16se w16cid w16 w16cex w16sdtdh w16sdtfl cr w16du wp14">
+  <w16cex:commentExtensible w16cex:durableId="6D606D5A" w16cex:dateUtc="2025-10-03T14:46:00Z"/>
+</w16cex:commentsExtensible>
+</file>
+
+<file path=word/commentsIds.xml><?xml version="1.0" encoding="utf-8"?>
+<w16cid:commentsIds xmlns:wpc="http://schemas.microsoft.com/office/word/2010/wordprocessingCanvas" xmlns:cx="http://schemas.microsoft.com/office/drawing/2014/chartex" xmlns:cx1="http://schemas.microsoft.com/office/drawing/2015/9/8/chartex" xmlns:cx2="http://schemas.microsoft.com/office/drawing/2015/10/21/chartex" xmlns:cx3="http://schemas.microsoft.com/office/drawing/2016/5/9/chartex" xmlns:cx4="http://schemas.microsoft.com/office/drawing/2016/5/10/chartex" xmlns:cx5="http://schemas.microsoft.com/office/drawing/2016/5/11/chartex" xmlns:cx6="http://schemas.microsoft.com/office/drawing/2016/5/12/chartex" xmlns:cx7="http://schemas.microsoft.com/office/drawing/2016/5/13/chartex" xmlns:cx8="http://schemas.microsoft.com/office/drawing/2016/5/14/chartex" xmlns:mc="http://schemas.openxmlformats.org/markup-compatibility/2006" xmlns:aink="http://schemas.microsoft.com/office/drawing/2016/ink" xmlns:am3d="http://schemas.microsoft.com/office/drawing/2017/model3d" xmlns:o="urn:schemas-microsoft-com:office:office" xmlns:oel="http://schemas.microsoft.com/office/2019/extlst" xmlns:r="http://schemas.openxmlformats.org/officeDocument/2006/relationships" xmlns:m="http://schemas.openxmlformats.org/officeDocument/2006/math" xmlns:v="urn:schemas-microsoft-com:vml" xmlns:wp14="http://schemas.microsoft.com/office/word/2010/wordprocessingDrawing" xmlns:wp="http://schemas.openxmlformats.org/drawingml/2006/wordprocessingDrawing" xmlns:w10="urn:schemas-microsoft-com:office:word" xmlns:w="http://schemas.openxmlformats.org/wordprocessingml/2006/main" xmlns:w14="http://schemas.microsoft.com/office/word/2010/wordml" xmlns:w15="http://schemas.microsoft.com/office/word/2012/wordml" xmlns:w16cex="http://schemas.microsoft.com/office/word/2018/wordml/cex" xmlns:w16cid="http://schemas.microsoft.com/office/word/2016/wordml/cid" xmlns:w16="http://schemas.microsoft.com/office/word/2018/wordml" xmlns:w16du="http://schemas.microsoft.com/office/word/2023/wordml/word16du" xmlns:w16sdtdh="http://schemas.microsoft.com/office/word/2020/wordml/sdtdatahash" xmlns:w16sdtfl="http://schemas.microsoft.com/office/word/2024/wordml/sdtformatlock" xmlns:w16se="http://schemas.microsoft.com/office/word/2015/wordml/symex" xmlns:wpg="http://schemas.microsoft.com/office/word/2010/wordprocessingGroup" xmlns:wpi="http://schemas.microsoft.com/office/word/2010/wordprocessingInk" xmlns:wne="http://schemas.microsoft.com/office/word/2006/wordml" xmlns:wps="http://schemas.microsoft.com/office/word/2010/wordprocessingShape" mc:Ignorable="w14 w15 w16se w16cid w16 w16cex w16sdtdh w16sdtfl w16du wp14">
+  <w16cid:commentId w16cid:paraId="0DCF9A1B" w16cid:durableId="6D606D5A"/>
+</w16cid:commentsIds>
+</file>
+
 <file path=word/numbering.xml><?xml version="1.0" encoding="utf-8"?>
-<w:numbering xmlns:wpc="http://schemas.microsoft.com/office/word/2010/wordprocessingCanvas" xmlns:cx="http://schemas.microsoft.com/office/drawing/2014/chartex" xmlns:cx1="http://schemas.microsoft.com/office/drawing/2015/9/8/chartex" xmlns:cx2="http://schemas.microsoft.com/office/drawing/2015/10/21/chartex" xmlns:cx3="http://schemas.microsoft.com/office/drawing/2016/5/9/chartex" xmlns:cx4="http://schemas.microsoft.com/office/drawing/2016/5/10/chartex" xmlns:cx5="http://schemas.microsoft.com/office/drawing/2016/5/11/chartex" xmlns:cx6="http://schemas.microsoft.com/office/drawing/2016/5/12/chartex" xmlns:cx7="http://schemas.microsoft.com/office/drawing/2016/5/13/chartex" xmlns:cx8="http://schemas.microsoft.com/office/drawing/2016/5/14/chartex" xmlns:mc="http://schemas.openxmlformats.org/markup-compatibility/2006" xmlns:aink="http://schemas.microsoft.com/office/drawing/2016/ink" xmlns:am3d="http://schemas.microsoft.com/office/drawing/2017/model3d" xmlns:o="urn:schemas-microsoft-com:office:office" xmlns:oel="http://schemas.microsoft.com/office/2019/extlst" xmlns:r="http://schemas.openxmlformats.org/officeDocument/2006/relationships" xmlns:m="http://schemas.openxmlformats.org/officeDocument/2006/math" xmlns:v="urn:schemas-microsoft-com:vml" xmlns:wp14="http://schemas.microsoft.com/office/word/2010/wordprocessingDrawing" xmlns:wp="http://schemas.openxmlformats.org/drawingml/2006/wordprocessingDrawing" xmlns:w10="urn:schemas-microsoft-com:office:word" xmlns:w="http://schemas.openxmlformats.org/wordprocessingml/2006/main" xmlns:w14="http://schemas.microsoft.com/office/word/2010/wordml" xmlns:w15="http://schemas.microsoft.com/office/word/2012/wordml" xmlns:w16cex="http://schemas.microsoft.com/office/word/2018/wordml/cex" xmlns:w16cid="http://schemas.microsoft.com/office/word/2016/wordml/cid" xmlns:w16="http://schemas.microsoft.com/office/word/2018/wordml" xmlns:w16du="http://schemas.microsoft.com/office/word/2023/wordml/word16du" xmlns:w16sdtdh="http://schemas.microsoft.com/office/word/2020/wordml/sdtdatahash" xmlns:w16se="http://schemas.microsoft.com/office/word/2015/wordml/symex" xmlns:wpg="http://schemas.microsoft.com/office/word/2010/wordprocessingGroup" xmlns:wpi="http://schemas.microsoft.com/office/word/2010/wordprocessingInk" xmlns:wne="http://schemas.microsoft.com/office/word/2006/wordml" xmlns:wps="http://schemas.microsoft.com/office/word/2010/wordprocessingShape" mc:Ignorable="w14 w15 w16se w16cid w16 w16cex w16sdtdh w16du wp14">
+<w:numbering xmlns:wpc="http://schemas.microsoft.com/office/word/2010/wordprocessingCanvas" xmlns:cx="http://schemas.microsoft.com/office/drawing/2014/chartex" xmlns:cx1="http://schemas.microsoft.com/office/drawing/2015/9/8/chartex" xmlns:cx2="http://schemas.microsoft.com/office/drawing/2015/10/21/chartex" xmlns:cx3="http://schemas.microsoft.com/office/drawing/2016/5/9/chartex" xmlns:cx4="http://schemas.microsoft.com/office/drawing/2016/5/10/chartex" xmlns:cx5="http://schemas.microsoft.com/office/drawing/2016/5/11/chartex" xmlns:cx6="http://schemas.microsoft.com/office/drawing/2016/5/12/chartex" xmlns:cx7="http://schemas.microsoft.com/office/drawing/2016/5/13/chartex" xmlns:cx8="http://schemas.microsoft.com/office/drawing/2016/5/14/chartex" xmlns:mc="http://schemas.openxmlformats.org/markup-compatibility/2006" xmlns:aink="http://schemas.microsoft.com/office/drawing/2016/ink" xmlns:am3d="http://schemas.microsoft.com/office/drawing/2017/model3d" xmlns:o="urn:schemas-microsoft-com:office:office" xmlns:oel="http://schemas.microsoft.com/office/2019/extlst" xmlns:r="http://schemas.openxmlformats.org/officeDocument/2006/relationships" xmlns:m="http://schemas.openxmlformats.org/officeDocument/2006/math" xmlns:v="urn:schemas-microsoft-com:vml" xmlns:wp14="http://schemas.microsoft.com/office/word/2010/wordprocessingDrawing" xmlns:wp="http://schemas.openxmlformats.org/drawingml/2006/wordprocessingDrawing" xmlns:w10="urn:schemas-microsoft-com:office:word" xmlns:w="http://schemas.openxmlformats.org/wordprocessingml/2006/main" xmlns:w14="http://schemas.microsoft.com/office/word/2010/wordml" xmlns:w15="http://schemas.microsoft.com/office/word/2012/wordml" xmlns:w16cex="http://schemas.microsoft.com/office/word/2018/wordml/cex" xmlns:w16cid="http://schemas.microsoft.com/office/word/2016/wordml/cid" xmlns:w16="http://schemas.microsoft.com/office/word/2018/wordml" xmlns:w16du="http://schemas.microsoft.com/office/word/2023/wordml/word16du" xmlns:w16sdtdh="http://schemas.microsoft.com/office/word/2020/wordml/sdtdatahash" xmlns:w16sdtfl="http://schemas.microsoft.com/office/word/2024/wordml/sdtformatlock" xmlns:w16se="http://schemas.microsoft.com/office/word/2015/wordml/symex" xmlns:wpg="http://schemas.microsoft.com/office/word/2010/wordprocessingGroup" xmlns:wpi="http://schemas.microsoft.com/office/word/2010/wordprocessingInk" xmlns:wne="http://schemas.microsoft.com/office/word/2006/wordml" xmlns:wps="http://schemas.microsoft.com/office/word/2010/wordprocessingShape" mc:Ignorable="w14 w15 w16se w16cid w16 w16cex w16sdtdh w16sdtfl w16du wp14">
   <w:abstractNum w:abstractNumId="0" w15:restartNumberingAfterBreak="0">
     <w:nsid w:val="3AFA445A"/>
     <w:multiLevelType w:val="hybridMultilevel"/>
@@ -3237,8 +4106,16 @@
 </w:numbering>
 </file>
 
+<file path=word/people.xml><?xml version="1.0" encoding="utf-8"?>
+<w15:people xmlns:wpc="http://schemas.microsoft.com/office/word/2010/wordprocessingCanvas" xmlns:cx="http://schemas.microsoft.com/office/drawing/2014/chartex" xmlns:cx1="http://schemas.microsoft.com/office/drawing/2015/9/8/chartex" xmlns:cx2="http://schemas.microsoft.com/office/drawing/2015/10/21/chartex" xmlns:cx3="http://schemas.microsoft.com/office/drawing/2016/5/9/chartex" xmlns:cx4="http://schemas.microsoft.com/office/drawing/2016/5/10/chartex" xmlns:cx5="http://schemas.microsoft.com/office/drawing/2016/5/11/chartex" xmlns:cx6="http://schemas.microsoft.com/office/drawing/2016/5/12/chartex" xmlns:cx7="http://schemas.microsoft.com/office/drawing/2016/5/13/chartex" xmlns:cx8="http://schemas.microsoft.com/office/drawing/2016/5/14/chartex" xmlns:mc="http://schemas.openxmlformats.org/markup-compatibility/2006" xmlns:aink="http://schemas.microsoft.com/office/drawing/2016/ink" xmlns:am3d="http://schemas.microsoft.com/office/drawing/2017/model3d" xmlns:o="urn:schemas-microsoft-com:office:office" xmlns:oel="http://schemas.microsoft.com/office/2019/extlst" xmlns:r="http://schemas.openxmlformats.org/officeDocument/2006/relationships" xmlns:m="http://schemas.openxmlformats.org/officeDocument/2006/math" xmlns:v="urn:schemas-microsoft-com:vml" xmlns:wp14="http://schemas.microsoft.com/office/word/2010/wordprocessingDrawing" xmlns:wp="http://schemas.openxmlformats.org/drawingml/2006/wordprocessingDrawing" xmlns:w10="urn:schemas-microsoft-com:office:word" xmlns:w="http://schemas.openxmlformats.org/wordprocessingml/2006/main" xmlns:w14="http://schemas.microsoft.com/office/word/2010/wordml" xmlns:w15="http://schemas.microsoft.com/office/word/2012/wordml" xmlns:w16cex="http://schemas.microsoft.com/office/word/2018/wordml/cex" xmlns:w16cid="http://schemas.microsoft.com/office/word/2016/wordml/cid" xmlns:w16="http://schemas.microsoft.com/office/word/2018/wordml" xmlns:w16du="http://schemas.microsoft.com/office/word/2023/wordml/word16du" xmlns:w16sdtdh="http://schemas.microsoft.com/office/word/2020/wordml/sdtdatahash" xmlns:w16sdtfl="http://schemas.microsoft.com/office/word/2024/wordml/sdtformatlock" xmlns:w16se="http://schemas.microsoft.com/office/word/2015/wordml/symex" xmlns:wpg="http://schemas.microsoft.com/office/word/2010/wordprocessingGroup" xmlns:wpi="http://schemas.microsoft.com/office/word/2010/wordprocessingInk" xmlns:wne="http://schemas.microsoft.com/office/word/2006/wordml" xmlns:wps="http://schemas.microsoft.com/office/word/2010/wordprocessingShape" mc:Ignorable="w14 w15 w16se w16cid w16 w16cex w16sdtdh w16sdtfl w16du wp14">
+  <w15:person w15:author="Buts, Alex (STFC,RAL,ISIS)">
+    <w15:presenceInfo w15:providerId="AD" w15:userId="S::alex.buts@stfc.ac.uk::cbfc11b6-b7fb-4a72-8e46-1094d87e0d1c"/>
+  </w15:person>
+</w15:people>
+</file>
+
 <file path=word/styles.xml><?xml version="1.0" encoding="utf-8"?>
-<w:styles xmlns:mc="http://schemas.openxmlformats.org/markup-compatibility/2006" xmlns:r="http://schemas.openxmlformats.org/officeDocument/2006/relationships" xmlns:w="http://schemas.openxmlformats.org/wordprocessingml/2006/main" xmlns:w14="http://schemas.microsoft.com/office/word/2010/wordml" xmlns:w15="http://schemas.microsoft.com/office/word/2012/wordml" xmlns:w16cex="http://schemas.microsoft.com/office/word/2018/wordml/cex" xmlns:w16cid="http://schemas.microsoft.com/office/word/2016/wordml/cid" xmlns:w16="http://schemas.microsoft.com/office/word/2018/wordml" xmlns:w16du="http://schemas.microsoft.com/office/word/2023/wordml/word16du" xmlns:w16sdtdh="http://schemas.microsoft.com/office/word/2020/wordml/sdtdatahash" xmlns:w16se="http://schemas.microsoft.com/office/word/2015/wordml/symex" mc:Ignorable="w14 w15 w16se w16cid w16 w16cex w16sdtdh w16du">
+<w:styles xmlns:mc="http://schemas.openxmlformats.org/markup-compatibility/2006" xmlns:r="http://schemas.openxmlformats.org/officeDocument/2006/relationships" xmlns:w="http://schemas.openxmlformats.org/wordprocessingml/2006/main" xmlns:w14="http://schemas.microsoft.com/office/word/2010/wordml" xmlns:w15="http://schemas.microsoft.com/office/word/2012/wordml" xmlns:w16cex="http://schemas.microsoft.com/office/word/2018/wordml/cex" xmlns:w16cid="http://schemas.microsoft.com/office/word/2016/wordml/cid" xmlns:w16="http://schemas.microsoft.com/office/word/2018/wordml" xmlns:w16du="http://schemas.microsoft.com/office/word/2023/wordml/word16du" xmlns:w16sdtdh="http://schemas.microsoft.com/office/word/2020/wordml/sdtdatahash" xmlns:w16sdtfl="http://schemas.microsoft.com/office/word/2024/wordml/sdtformatlock" xmlns:w16se="http://schemas.microsoft.com/office/word/2015/wordml/symex" mc:Ignorable="w14 w15 w16se w16cid w16 w16cex w16sdtdh w16sdtfl w16du">
   <w:docDefaults>
     <w:rPrDefault>
       <w:rPr>
@@ -3665,7 +4542,6 @@
   <w:style w:type="character" w:default="1" w:styleId="DefaultParagraphFont">
     <w:name w:val="Default Paragraph Font"/>
     <w:uiPriority w:val="1"/>
-    <w:semiHidden/>
     <w:unhideWhenUsed/>
   </w:style>
   <w:style w:type="table" w:default="1" w:styleId="TableNormal">

</xml_diff>